<commit_message>
Añadida definicion 3 nuevos Servlets
</commit_message>
<xml_diff>
--- a/Servlets.docx
+++ b/Servlets.docx
@@ -753,6 +753,723 @@
         <w:t>”, “Token”: token, “role”: role}}</w:t>
       </w:r>
     </w:p>
+    <w:p/>
+    <w:p>
+      <w:pPr>
+        <w:pStyle w:val="Ttulo2"/>
+      </w:pPr>
+      <w:proofErr w:type="spellStart"/>
+      <w:r>
+        <w:t>ListadoCursosServlet</w:t>
+      </w:r>
+      <w:proofErr w:type="spellEnd"/>
+    </w:p>
+    <w:p/>
+    <w:p>
+      <w:r>
+        <w:t>Descripción: Nos devuelve el listado de cursos pertinentes dependiendo de si el usuario es Alumno o Profesor.</w:t>
+      </w:r>
+    </w:p>
+    <w:p/>
+    <w:p>
+      <w:r>
+        <w:t>Parámetros entrada:</w:t>
+      </w:r>
+    </w:p>
+    <w:p>
+      <w:r>
+        <w:t>{“</w:t>
+      </w:r>
+      <w:proofErr w:type="spellStart"/>
+      <w:r>
+        <w:t>request</w:t>
+      </w:r>
+      <w:proofErr w:type="spellEnd"/>
+      <w:r>
+        <w:t>”: {“profesor”: “profesor”}}</w:t>
+      </w:r>
+    </w:p>
+    <w:p>
+      <w:r>
+        <w:t>Parámetros salida:</w:t>
+      </w:r>
+    </w:p>
+    <w:p>
+      <w:pPr>
+        <w:rPr>
+          <w:i/>
+          <w:iCs/>
+        </w:rPr>
+      </w:pPr>
+      <w:r>
+        <w:rPr>
+          <w:i/>
+          <w:iCs/>
+        </w:rPr>
+        <w:t>ok</w:t>
+      </w:r>
+    </w:p>
+    <w:p>
+      <w:r>
+        <w:t>{“</w:t>
+      </w:r>
+      <w:proofErr w:type="gramStart"/>
+      <w:r>
+        <w:t>status</w:t>
+      </w:r>
+      <w:proofErr w:type="gramEnd"/>
+      <w:r>
+        <w:t>”: “ok”, “</w:t>
+      </w:r>
+      <w:proofErr w:type="spellStart"/>
+      <w:r>
+        <w:t>result</w:t>
+      </w:r>
+      <w:proofErr w:type="spellEnd"/>
+      <w:r>
+        <w:t>”: {“</w:t>
+      </w:r>
+      <w:proofErr w:type="spellStart"/>
+      <w:r>
+        <w:t>L</w:t>
+      </w:r>
+      <w:r>
+        <w:t>istCursos</w:t>
+      </w:r>
+      <w:proofErr w:type="spellEnd"/>
+      <w:r>
+        <w:t>”: “</w:t>
+      </w:r>
+      <w:proofErr w:type="spellStart"/>
+      <w:r>
+        <w:t>listCursos</w:t>
+      </w:r>
+      <w:proofErr w:type="spellEnd"/>
+      <w:r>
+        <w:t>”, “</w:t>
+      </w:r>
+      <w:proofErr w:type="spellStart"/>
+      <w:r>
+        <w:t>L</w:t>
+      </w:r>
+      <w:r>
+        <w:t>istGrupos</w:t>
+      </w:r>
+      <w:proofErr w:type="spellEnd"/>
+      <w:r>
+        <w:t>”: “</w:t>
+      </w:r>
+      <w:proofErr w:type="spellStart"/>
+      <w:r>
+        <w:t>listGrupos</w:t>
+      </w:r>
+      <w:proofErr w:type="spellEnd"/>
+      <w:r>
+        <w:t>”}, “</w:t>
+      </w:r>
+      <w:proofErr w:type="spellStart"/>
+      <w:r>
+        <w:t>session</w:t>
+      </w:r>
+      <w:proofErr w:type="spellEnd"/>
+      <w:r>
+        <w:t>”: {“</w:t>
+      </w:r>
+      <w:proofErr w:type="spellStart"/>
+      <w:r>
+        <w:t>user</w:t>
+      </w:r>
+      <w:proofErr w:type="spellEnd"/>
+      <w:r>
+        <w:t>”: “</w:t>
+      </w:r>
+      <w:proofErr w:type="spellStart"/>
+      <w:r>
+        <w:t>user</w:t>
+      </w:r>
+      <w:proofErr w:type="spellEnd"/>
+      <w:r>
+        <w:t>”, “Token”: token, “role”: role}}</w:t>
+      </w:r>
+    </w:p>
+    <w:p>
+      <w:pPr>
+        <w:rPr>
+          <w:i/>
+          <w:iCs/>
+        </w:rPr>
+      </w:pPr>
+      <w:r>
+        <w:rPr>
+          <w:i/>
+          <w:iCs/>
+        </w:rPr>
+        <w:t>ERROR</w:t>
+      </w:r>
+    </w:p>
+    <w:p>
+      <w:r>
+        <w:t>{“</w:t>
+      </w:r>
+      <w:proofErr w:type="gramStart"/>
+      <w:r>
+        <w:t>status</w:t>
+      </w:r>
+      <w:proofErr w:type="gramEnd"/>
+      <w:r>
+        <w:t>”: “ERROR”, “</w:t>
+      </w:r>
+      <w:proofErr w:type="spellStart"/>
+      <w:r>
+        <w:t>result</w:t>
+      </w:r>
+      <w:proofErr w:type="spellEnd"/>
+      <w:r>
+        <w:t>”: {“</w:t>
+      </w:r>
+      <w:proofErr w:type="spellStart"/>
+      <w:r>
+        <w:t>code</w:t>
+      </w:r>
+      <w:proofErr w:type="spellEnd"/>
+      <w:r>
+        <w:t>”: “</w:t>
+      </w:r>
+      <w:proofErr w:type="spellStart"/>
+      <w:r>
+        <w:t>code</w:t>
+      </w:r>
+      <w:proofErr w:type="spellEnd"/>
+      <w:r>
+        <w:t>”, “</w:t>
+      </w:r>
+      <w:proofErr w:type="spellStart"/>
+      <w:r>
+        <w:t>errormsg</w:t>
+      </w:r>
+      <w:proofErr w:type="spellEnd"/>
+      <w:r>
+        <w:t>”: “</w:t>
+      </w:r>
+      <w:proofErr w:type="spellStart"/>
+      <w:r>
+        <w:t>mensaje_error</w:t>
+      </w:r>
+      <w:proofErr w:type="spellEnd"/>
+      <w:r>
+        <w:t xml:space="preserve">”}, </w:t>
+      </w:r>
+    </w:p>
+    <w:p>
+      <w:r>
+        <w:t>“</w:t>
+      </w:r>
+      <w:proofErr w:type="spellStart"/>
+      <w:r>
+        <w:t>session</w:t>
+      </w:r>
+      <w:proofErr w:type="spellEnd"/>
+      <w:r>
+        <w:t>”: {“</w:t>
+      </w:r>
+      <w:proofErr w:type="spellStart"/>
+      <w:r>
+        <w:t>user</w:t>
+      </w:r>
+      <w:proofErr w:type="spellEnd"/>
+      <w:r>
+        <w:t>”: “</w:t>
+      </w:r>
+      <w:proofErr w:type="spellStart"/>
+      <w:r>
+        <w:t>user</w:t>
+      </w:r>
+      <w:proofErr w:type="spellEnd"/>
+      <w:r>
+        <w:t>”, “Token”: token, “role”: role}}</w:t>
+      </w:r>
+    </w:p>
+    <w:p>
+      <w:pPr>
+        <w:pStyle w:val="Ttulo2"/>
+      </w:pPr>
+    </w:p>
+    <w:p>
+      <w:pPr>
+        <w:pStyle w:val="Ttulo2"/>
+      </w:pPr>
+      <w:proofErr w:type="spellStart"/>
+      <w:r>
+        <w:t>ListadoAlumnosServlet</w:t>
+      </w:r>
+      <w:proofErr w:type="spellEnd"/>
+    </w:p>
+    <w:p/>
+    <w:p>
+      <w:r>
+        <w:t>Descripción: Nos devuelve el listado de alumnos asignados a un curso y grupo especifico, uso disponible solo para el Profesor.</w:t>
+      </w:r>
+    </w:p>
+    <w:p/>
+    <w:p>
+      <w:r>
+        <w:t>Parámetros entrada:</w:t>
+      </w:r>
+    </w:p>
+    <w:p>
+      <w:r>
+        <w:t>{“</w:t>
+      </w:r>
+      <w:proofErr w:type="spellStart"/>
+      <w:r>
+        <w:t>request</w:t>
+      </w:r>
+      <w:proofErr w:type="spellEnd"/>
+      <w:r>
+        <w:t>”: {“</w:t>
+      </w:r>
+      <w:r>
+        <w:t>G</w:t>
+      </w:r>
+      <w:r>
+        <w:t>rupo”: “grupo”}, {“</w:t>
+      </w:r>
+      <w:r>
+        <w:t>C</w:t>
+      </w:r>
+      <w:r>
+        <w:t>urso”: “curso”}}</w:t>
+      </w:r>
+    </w:p>
+    <w:p>
+      <w:r>
+        <w:t>Parámetros salida:</w:t>
+      </w:r>
+    </w:p>
+    <w:p>
+      <w:pPr>
+        <w:rPr>
+          <w:i/>
+          <w:iCs/>
+        </w:rPr>
+      </w:pPr>
+      <w:r>
+        <w:rPr>
+          <w:i/>
+          <w:iCs/>
+        </w:rPr>
+        <w:t>ok</w:t>
+      </w:r>
+    </w:p>
+    <w:p>
+      <w:r>
+        <w:t>{“</w:t>
+      </w:r>
+      <w:proofErr w:type="gramStart"/>
+      <w:r>
+        <w:t>status</w:t>
+      </w:r>
+      <w:proofErr w:type="gramEnd"/>
+      <w:r>
+        <w:t>”: “ok”, “</w:t>
+      </w:r>
+      <w:proofErr w:type="spellStart"/>
+      <w:r>
+        <w:t>result</w:t>
+      </w:r>
+      <w:proofErr w:type="spellEnd"/>
+      <w:r>
+        <w:t>”: {“</w:t>
+      </w:r>
+      <w:proofErr w:type="spellStart"/>
+      <w:r>
+        <w:t>ListAlumnos</w:t>
+      </w:r>
+      <w:proofErr w:type="spellEnd"/>
+      <w:r>
+        <w:t>”: “</w:t>
+      </w:r>
+      <w:proofErr w:type="spellStart"/>
+      <w:r>
+        <w:t>list</w:t>
+      </w:r>
+      <w:r>
+        <w:t>alumnos</w:t>
+      </w:r>
+      <w:proofErr w:type="spellEnd"/>
+      <w:r>
+        <w:t>”}, “</w:t>
+      </w:r>
+      <w:proofErr w:type="spellStart"/>
+      <w:r>
+        <w:t>session</w:t>
+      </w:r>
+      <w:proofErr w:type="spellEnd"/>
+      <w:r>
+        <w:t>”: {“</w:t>
+      </w:r>
+      <w:proofErr w:type="spellStart"/>
+      <w:r>
+        <w:t>user</w:t>
+      </w:r>
+      <w:proofErr w:type="spellEnd"/>
+      <w:r>
+        <w:t>”: “</w:t>
+      </w:r>
+      <w:proofErr w:type="spellStart"/>
+      <w:r>
+        <w:t>user</w:t>
+      </w:r>
+      <w:proofErr w:type="spellEnd"/>
+      <w:r>
+        <w:t>”, “Token”: token, “role”: role}}</w:t>
+      </w:r>
+    </w:p>
+    <w:p>
+      <w:pPr>
+        <w:rPr>
+          <w:i/>
+          <w:iCs/>
+        </w:rPr>
+      </w:pPr>
+      <w:r>
+        <w:rPr>
+          <w:i/>
+          <w:iCs/>
+        </w:rPr>
+        <w:lastRenderedPageBreak/>
+        <w:t>ERROR</w:t>
+      </w:r>
+    </w:p>
+    <w:p>
+      <w:r>
+        <w:t>{“</w:t>
+      </w:r>
+      <w:proofErr w:type="gramStart"/>
+      <w:r>
+        <w:t>status</w:t>
+      </w:r>
+      <w:proofErr w:type="gramEnd"/>
+      <w:r>
+        <w:t>”: “ERROR”, “</w:t>
+      </w:r>
+      <w:proofErr w:type="spellStart"/>
+      <w:r>
+        <w:t>result</w:t>
+      </w:r>
+      <w:proofErr w:type="spellEnd"/>
+      <w:r>
+        <w:t>”: {“</w:t>
+      </w:r>
+      <w:proofErr w:type="spellStart"/>
+      <w:r>
+        <w:t>code</w:t>
+      </w:r>
+      <w:proofErr w:type="spellEnd"/>
+      <w:r>
+        <w:t>”: “</w:t>
+      </w:r>
+      <w:proofErr w:type="spellStart"/>
+      <w:r>
+        <w:t>code</w:t>
+      </w:r>
+      <w:proofErr w:type="spellEnd"/>
+      <w:r>
+        <w:t>”, “</w:t>
+      </w:r>
+      <w:proofErr w:type="spellStart"/>
+      <w:r>
+        <w:t>errormsg</w:t>
+      </w:r>
+      <w:proofErr w:type="spellEnd"/>
+      <w:r>
+        <w:t>”: “</w:t>
+      </w:r>
+      <w:proofErr w:type="spellStart"/>
+      <w:r>
+        <w:t>mensaje_error</w:t>
+      </w:r>
+      <w:proofErr w:type="spellEnd"/>
+      <w:r>
+        <w:t xml:space="preserve">”}, </w:t>
+      </w:r>
+    </w:p>
+    <w:p>
+      <w:r>
+        <w:t>“</w:t>
+      </w:r>
+      <w:proofErr w:type="spellStart"/>
+      <w:r>
+        <w:t>session</w:t>
+      </w:r>
+      <w:proofErr w:type="spellEnd"/>
+      <w:r>
+        <w:t>”: {“</w:t>
+      </w:r>
+      <w:proofErr w:type="spellStart"/>
+      <w:r>
+        <w:t>user</w:t>
+      </w:r>
+      <w:proofErr w:type="spellEnd"/>
+      <w:r>
+        <w:t>”: “</w:t>
+      </w:r>
+      <w:proofErr w:type="spellStart"/>
+      <w:r>
+        <w:t>user</w:t>
+      </w:r>
+      <w:proofErr w:type="spellEnd"/>
+      <w:r>
+        <w:t>”, “Token”: token, “role”: role}}</w:t>
+      </w:r>
+    </w:p>
+    <w:p/>
+    <w:p>
+      <w:pPr>
+        <w:pStyle w:val="Ttulo2"/>
+      </w:pPr>
+      <w:proofErr w:type="spellStart"/>
+      <w:r>
+        <w:t>InformaciónAlumnoServlet</w:t>
+      </w:r>
+      <w:proofErr w:type="spellEnd"/>
+    </w:p>
+    <w:p/>
+    <w:p>
+      <w:r>
+        <w:t>Descripción: Nos muestra la información detallada de un alumno</w:t>
+      </w:r>
+    </w:p>
+    <w:p/>
+    <w:p>
+      <w:r>
+        <w:t xml:space="preserve">Parámetros entrada: </w:t>
+      </w:r>
+    </w:p>
+    <w:p>
+      <w:r>
+        <w:t>{“</w:t>
+      </w:r>
+      <w:proofErr w:type="spellStart"/>
+      <w:r>
+        <w:t>request</w:t>
+      </w:r>
+      <w:proofErr w:type="spellEnd"/>
+      <w:r>
+        <w:t>”: {“</w:t>
+      </w:r>
+      <w:proofErr w:type="spellStart"/>
+      <w:r>
+        <w:t>idAlumno</w:t>
+      </w:r>
+      <w:proofErr w:type="spellEnd"/>
+      <w:r>
+        <w:t>”: “</w:t>
+      </w:r>
+      <w:proofErr w:type="spellStart"/>
+      <w:r>
+        <w:t>emailAlumno</w:t>
+      </w:r>
+      <w:proofErr w:type="spellEnd"/>
+      <w:r>
+        <w:t>”}, {“Curso”: “curso”</w:t>
+      </w:r>
+      <w:proofErr w:type="gramStart"/>
+      <w:r>
+        <w:t>}</w:t>
+      </w:r>
+      <w:r>
+        <w:t>,{</w:t>
+      </w:r>
+      <w:proofErr w:type="gramEnd"/>
+      <w:r>
+        <w:t>“Grupo”: “grupo”}</w:t>
+      </w:r>
+      <w:r>
+        <w:t>}</w:t>
+      </w:r>
+    </w:p>
+    <w:p/>
+    <w:p>
+      <w:r>
+        <w:t>Parámetros salida:</w:t>
+      </w:r>
+    </w:p>
+    <w:p>
+      <w:pPr>
+        <w:rPr>
+          <w:i/>
+          <w:iCs/>
+        </w:rPr>
+      </w:pPr>
+      <w:r>
+        <w:rPr>
+          <w:i/>
+          <w:iCs/>
+        </w:rPr>
+        <w:t>ok</w:t>
+      </w:r>
+    </w:p>
+    <w:p>
+      <w:r>
+        <w:t>{“</w:t>
+      </w:r>
+      <w:proofErr w:type="gramStart"/>
+      <w:r>
+        <w:t>status</w:t>
+      </w:r>
+      <w:proofErr w:type="gramEnd"/>
+      <w:r>
+        <w:t>”: “ok”, “</w:t>
+      </w:r>
+      <w:proofErr w:type="spellStart"/>
+      <w:r>
+        <w:t>result</w:t>
+      </w:r>
+      <w:proofErr w:type="spellEnd"/>
+      <w:r>
+        <w:t>”: {“</w:t>
+      </w:r>
+      <w:proofErr w:type="spellStart"/>
+      <w:r>
+        <w:t>Informacion</w:t>
+      </w:r>
+      <w:proofErr w:type="spellEnd"/>
+      <w:r>
+        <w:t>”: “</w:t>
+      </w:r>
+      <w:proofErr w:type="spellStart"/>
+      <w:r>
+        <w:t>informacion</w:t>
+      </w:r>
+      <w:proofErr w:type="spellEnd"/>
+      <w:r>
+        <w:t>”}, “</w:t>
+      </w:r>
+      <w:proofErr w:type="spellStart"/>
+      <w:r>
+        <w:t>session</w:t>
+      </w:r>
+      <w:proofErr w:type="spellEnd"/>
+      <w:r>
+        <w:t>”: {“</w:t>
+      </w:r>
+      <w:proofErr w:type="spellStart"/>
+      <w:r>
+        <w:t>user</w:t>
+      </w:r>
+      <w:proofErr w:type="spellEnd"/>
+      <w:r>
+        <w:t>”: “</w:t>
+      </w:r>
+      <w:proofErr w:type="spellStart"/>
+      <w:r>
+        <w:t>user</w:t>
+      </w:r>
+      <w:proofErr w:type="spellEnd"/>
+      <w:r>
+        <w:t>”, “Token”: token, “role”: role}}</w:t>
+      </w:r>
+    </w:p>
+    <w:p>
+      <w:pPr>
+        <w:rPr>
+          <w:i/>
+          <w:iCs/>
+        </w:rPr>
+      </w:pPr>
+      <w:r>
+        <w:rPr>
+          <w:i/>
+          <w:iCs/>
+        </w:rPr>
+        <w:t>ERROR</w:t>
+      </w:r>
+    </w:p>
+    <w:p>
+      <w:r>
+        <w:t>{“</w:t>
+      </w:r>
+      <w:proofErr w:type="gramStart"/>
+      <w:r>
+        <w:t>status</w:t>
+      </w:r>
+      <w:proofErr w:type="gramEnd"/>
+      <w:r>
+        <w:t>”: “ERROR”, “</w:t>
+      </w:r>
+      <w:proofErr w:type="spellStart"/>
+      <w:r>
+        <w:t>result</w:t>
+      </w:r>
+      <w:proofErr w:type="spellEnd"/>
+      <w:r>
+        <w:t>”: {“</w:t>
+      </w:r>
+      <w:proofErr w:type="spellStart"/>
+      <w:r>
+        <w:t>code</w:t>
+      </w:r>
+      <w:proofErr w:type="spellEnd"/>
+      <w:r>
+        <w:t>”: “</w:t>
+      </w:r>
+      <w:proofErr w:type="spellStart"/>
+      <w:r>
+        <w:t>code</w:t>
+      </w:r>
+      <w:proofErr w:type="spellEnd"/>
+      <w:r>
+        <w:t>”, “</w:t>
+      </w:r>
+      <w:proofErr w:type="spellStart"/>
+      <w:r>
+        <w:t>errormsg</w:t>
+      </w:r>
+      <w:proofErr w:type="spellEnd"/>
+      <w:r>
+        <w:t>”: “</w:t>
+      </w:r>
+      <w:proofErr w:type="spellStart"/>
+      <w:r>
+        <w:t>mensaje_error</w:t>
+      </w:r>
+      <w:proofErr w:type="spellEnd"/>
+      <w:r>
+        <w:t xml:space="preserve">”}, </w:t>
+      </w:r>
+    </w:p>
+    <w:p>
+      <w:r>
+        <w:t>“</w:t>
+      </w:r>
+      <w:proofErr w:type="spellStart"/>
+      <w:r>
+        <w:t>session</w:t>
+      </w:r>
+      <w:proofErr w:type="spellEnd"/>
+      <w:r>
+        <w:t>”: {“</w:t>
+      </w:r>
+      <w:proofErr w:type="spellStart"/>
+      <w:r>
+        <w:t>user</w:t>
+      </w:r>
+      <w:proofErr w:type="spellEnd"/>
+      <w:r>
+        <w:t>”: “</w:t>
+      </w:r>
+      <w:proofErr w:type="spellStart"/>
+      <w:r>
+        <w:t>user</w:t>
+      </w:r>
+      <w:proofErr w:type="spellEnd"/>
+      <w:r>
+        <w:t>”, “Token”: token, “role”: role}}</w:t>
+      </w:r>
+    </w:p>
+    <w:p/>
+    <w:p/>
     <w:p/>
     <w:sectPr>
       <w:pgSz w:w="11906" w:h="16838"/>

</xml_diff>

<commit_message>
fix token info in conection
</commit_message>
<xml_diff>
--- a/Servlets.docx
+++ b/Servlets.docx
@@ -6,11 +6,9 @@
       <w:pPr>
         <w:pStyle w:val="Ttulo1"/>
       </w:pPr>
-      <w:proofErr w:type="spellStart"/>
       <w:r>
         <w:t>Servlets</w:t>
       </w:r>
-      <w:proofErr w:type="spellEnd"/>
     </w:p>
     <w:p/>
     <w:p>
@@ -30,15 +28,7 @@
     <w:p/>
     <w:p>
       <w:r>
-        <w:t xml:space="preserve">PTV01: Error </w:t>
-      </w:r>
-      <w:proofErr w:type="spellStart"/>
-      <w:r>
-        <w:t>Query</w:t>
-      </w:r>
-      <w:proofErr w:type="spellEnd"/>
-      <w:r>
-        <w:t xml:space="preserve"> </w:t>
+        <w:t xml:space="preserve">PTV01: Error Query </w:t>
       </w:r>
     </w:p>
     <w:p>
@@ -46,49 +36,21 @@
         <w:t xml:space="preserve">PTV02: </w:t>
       </w:r>
       <w:r>
-        <w:t xml:space="preserve">Token </w:t>
-      </w:r>
-      <w:proofErr w:type="spellStart"/>
-      <w:r>
-        <w:t>Expired</w:t>
-      </w:r>
-      <w:proofErr w:type="spellEnd"/>
+        <w:t>Token Expired</w:t>
+      </w:r>
     </w:p>
     <w:p>
       <w:r>
         <w:t xml:space="preserve">PTV03: </w:t>
       </w:r>
-      <w:proofErr w:type="spellStart"/>
-      <w:r>
-        <w:t>Bad</w:t>
-      </w:r>
-      <w:proofErr w:type="spellEnd"/>
-      <w:r>
-        <w:t xml:space="preserve"> </w:t>
-      </w:r>
-      <w:proofErr w:type="spellStart"/>
-      <w:r>
-        <w:t>login</w:t>
-      </w:r>
-      <w:proofErr w:type="spellEnd"/>
-    </w:p>
-    <w:p>
-      <w:r>
-        <w:t xml:space="preserve">PTV04: </w:t>
-      </w:r>
-      <w:proofErr w:type="spellStart"/>
-      <w:r>
-        <w:t>Incorrect</w:t>
-      </w:r>
-      <w:proofErr w:type="spellEnd"/>
-      <w:r>
-        <w:t xml:space="preserve"> </w:t>
-      </w:r>
-      <w:proofErr w:type="spellStart"/>
-      <w:r>
-        <w:t>Format</w:t>
-      </w:r>
-      <w:proofErr w:type="spellEnd"/>
+      <w:r>
+        <w:t>Bad login</w:t>
+      </w:r>
+    </w:p>
+    <w:p>
+      <w:r>
+        <w:t>PTV04: Incorrect Format</w:t>
+      </w:r>
     </w:p>
     <w:p>
       <w:r>
@@ -105,7 +67,6 @@
           <w:u w:val="single"/>
         </w:rPr>
       </w:pPr>
-      <w:proofErr w:type="spellStart"/>
       <w:r>
         <w:rPr>
           <w:u w:val="single"/>
@@ -118,17 +79,11 @@
         </w:rPr>
         <w:t>nicioSesionServlet</w:t>
       </w:r>
-      <w:proofErr w:type="spellEnd"/>
-    </w:p>
-    <w:p/>
-    <w:p>
-      <w:proofErr w:type="spellStart"/>
-      <w:r>
-        <w:t>Descripcion</w:t>
-      </w:r>
-      <w:proofErr w:type="spellEnd"/>
-      <w:r>
-        <w:t>:</w:t>
+    </w:p>
+    <w:p/>
+    <w:p>
+      <w:r>
+        <w:t>Descripcion:</w:t>
       </w:r>
     </w:p>
     <w:p>
@@ -137,76 +92,42 @@
       </w:r>
     </w:p>
     <w:p>
-      <w:proofErr w:type="spellStart"/>
       <w:r>
         <w:t>Parametro</w:t>
       </w:r>
       <w:r>
         <w:t>s</w:t>
       </w:r>
-      <w:proofErr w:type="spellEnd"/>
       <w:r>
         <w:t xml:space="preserve"> entrada:</w:t>
       </w:r>
     </w:p>
     <w:p>
       <w:r>
-        <w:t>{“</w:t>
-      </w:r>
-      <w:proofErr w:type="spellStart"/>
-      <w:r>
-        <w:t>request</w:t>
-      </w:r>
-      <w:proofErr w:type="spellEnd"/>
-      <w:r>
-        <w:t>”: {“</w:t>
-      </w:r>
-      <w:proofErr w:type="spellStart"/>
+        <w:t>{“request”: {“</w:t>
+      </w:r>
       <w:r>
         <w:t>user</w:t>
       </w:r>
-      <w:proofErr w:type="spellEnd"/>
       <w:r>
         <w:t>”: “</w:t>
       </w:r>
-      <w:proofErr w:type="spellStart"/>
       <w:r>
         <w:t>user</w:t>
       </w:r>
-      <w:proofErr w:type="spellEnd"/>
-      <w:r>
-        <w:t>, “</w:t>
-      </w:r>
-      <w:proofErr w:type="spellStart"/>
-      <w:proofErr w:type="gramStart"/>
-      <w:r>
-        <w:t>password</w:t>
-      </w:r>
-      <w:proofErr w:type="spellEnd"/>
-      <w:proofErr w:type="gramEnd"/>
-      <w:r>
-        <w:t>”: “</w:t>
-      </w:r>
-      <w:proofErr w:type="spellStart"/>
-      <w:r>
-        <w:t>valor_password</w:t>
+      <w:r>
+        <w:t>, “password”: “valor_password</w:t>
       </w:r>
       <w:r>
         <w:t>_string</w:t>
       </w:r>
-      <w:proofErr w:type="spellEnd"/>
       <w:r>
         <w:t>”}}</w:t>
       </w:r>
     </w:p>
     <w:p>
-      <w:proofErr w:type="spellStart"/>
-      <w:r>
-        <w:t>Parametros</w:t>
-      </w:r>
-      <w:proofErr w:type="spellEnd"/>
-      <w:r>
-        <w:t xml:space="preserve"> salida:</w:t>
+      <w:r>
+        <w:t>Parametros salida:</w:t>
       </w:r>
     </w:p>
     <w:p>
@@ -226,23 +147,7 @@
     </w:p>
     <w:p>
       <w:r>
-        <w:t>{“</w:t>
-      </w:r>
-      <w:proofErr w:type="gramStart"/>
-      <w:r>
-        <w:t>status</w:t>
-      </w:r>
-      <w:proofErr w:type="gramEnd"/>
-      <w:r>
-        <w:t>”: “ok”, “</w:t>
-      </w:r>
-      <w:proofErr w:type="spellStart"/>
-      <w:r>
-        <w:t>result</w:t>
-      </w:r>
-      <w:proofErr w:type="spellEnd"/>
-      <w:r>
-        <w:t xml:space="preserve">”: </w:t>
+        <w:t xml:space="preserve">{“status”: “ok”, “result”: </w:t>
       </w:r>
       <w:r>
         <w:t>{</w:t>
@@ -250,67 +155,17 @@
       <w:r>
         <w:t>“</w:t>
       </w:r>
-      <w:proofErr w:type="spellStart"/>
       <w:r>
         <w:t>FirstName</w:t>
       </w:r>
-      <w:proofErr w:type="spellEnd"/>
       <w:r>
         <w:t>”</w:t>
       </w:r>
       <w:r>
-        <w:t>: “</w:t>
-      </w:r>
-      <w:proofErr w:type="spellStart"/>
-      <w:r>
-        <w:t>first_name</w:t>
-      </w:r>
-      <w:proofErr w:type="spellEnd"/>
-      <w:r>
-        <w:t>”, “</w:t>
-      </w:r>
-      <w:proofErr w:type="spellStart"/>
-      <w:r>
-        <w:t>LastName</w:t>
-      </w:r>
-      <w:proofErr w:type="spellEnd"/>
-      <w:r>
-        <w:t>”: “</w:t>
-      </w:r>
-      <w:proofErr w:type="spellStart"/>
-      <w:r>
-        <w:t>last_name</w:t>
-      </w:r>
-      <w:proofErr w:type="spellEnd"/>
-      <w:r>
-        <w:t>”, “Token”: token, “role”: “role”}, “</w:t>
-      </w:r>
-      <w:proofErr w:type="spellStart"/>
-      <w:r>
-        <w:t>session</w:t>
-      </w:r>
-      <w:proofErr w:type="spellEnd"/>
-      <w:r>
-        <w:t>”: {</w:t>
-      </w:r>
-      <w:r>
-        <w:t>“</w:t>
-      </w:r>
-      <w:proofErr w:type="spellStart"/>
-      <w:r>
-        <w:t>user</w:t>
-      </w:r>
-      <w:proofErr w:type="spellEnd"/>
-      <w:r>
-        <w:t>”: “</w:t>
-      </w:r>
-      <w:proofErr w:type="spellStart"/>
-      <w:r>
-        <w:t>user</w:t>
-      </w:r>
-      <w:proofErr w:type="spellEnd"/>
-      <w:r>
-        <w:t xml:space="preserve">”, </w:t>
+        <w:t>: “first_name”, “LastName”: “last_name”, “Token”: token, “role”: “role”}, “session”: {</w:t>
+      </w:r>
+      <w:r>
+        <w:t xml:space="preserve">“user”: “user”, </w:t>
       </w:r>
       <w:r>
         <w:t>“Token”: token, “role”: role}</w:t>
@@ -326,87 +181,15 @@
     </w:p>
     <w:p>
       <w:r>
-        <w:t>{“</w:t>
-      </w:r>
-      <w:proofErr w:type="gramStart"/>
-      <w:r>
-        <w:t>status</w:t>
-      </w:r>
-      <w:proofErr w:type="gramEnd"/>
-      <w:r>
-        <w:t>”: “ERROR”, “</w:t>
-      </w:r>
-      <w:proofErr w:type="spellStart"/>
-      <w:r>
-        <w:t>result</w:t>
-      </w:r>
-      <w:proofErr w:type="spellEnd"/>
-      <w:r>
-        <w:t>”: {“</w:t>
-      </w:r>
-      <w:proofErr w:type="spellStart"/>
-      <w:r>
-        <w:t>code</w:t>
-      </w:r>
-      <w:proofErr w:type="spellEnd"/>
-      <w:r>
-        <w:t>”: “</w:t>
-      </w:r>
-      <w:proofErr w:type="spellStart"/>
-      <w:r>
-        <w:t>code</w:t>
-      </w:r>
-      <w:proofErr w:type="spellEnd"/>
-      <w:r>
-        <w:t>”, “</w:t>
-      </w:r>
-      <w:proofErr w:type="spellStart"/>
-      <w:r>
-        <w:t>errormsg</w:t>
-      </w:r>
-      <w:proofErr w:type="spellEnd"/>
-      <w:r>
-        <w:t>”: “</w:t>
-      </w:r>
-      <w:proofErr w:type="spellStart"/>
-      <w:r>
-        <w:t>mensaje_error</w:t>
-      </w:r>
-      <w:proofErr w:type="spellEnd"/>
-      <w:r>
-        <w:t xml:space="preserve">”}, </w:t>
-      </w:r>
-    </w:p>
-    <w:p>
-      <w:r>
-        <w:t>“</w:t>
-      </w:r>
-      <w:proofErr w:type="spellStart"/>
-      <w:r>
-        <w:t>session</w:t>
-      </w:r>
-      <w:proofErr w:type="spellEnd"/>
-      <w:r>
-        <w:t>”: {</w:t>
-      </w:r>
-      <w:r>
-        <w:t>“</w:t>
-      </w:r>
-      <w:proofErr w:type="spellStart"/>
-      <w:r>
-        <w:t>user</w:t>
-      </w:r>
-      <w:proofErr w:type="spellEnd"/>
-      <w:r>
-        <w:t>”: “</w:t>
-      </w:r>
-      <w:proofErr w:type="spellStart"/>
-      <w:r>
-        <w:t>user</w:t>
-      </w:r>
-      <w:proofErr w:type="spellEnd"/>
-      <w:r>
-        <w:t xml:space="preserve">”, </w:t>
+        <w:t xml:space="preserve">{“status”: “ERROR”, “result”: {“code”: “code”, “errormsg”: “mensaje_error”}, </w:t>
+      </w:r>
+    </w:p>
+    <w:p>
+      <w:r>
+        <w:t>“session”: {</w:t>
+      </w:r>
+      <w:r>
+        <w:t xml:space="preserve">“user”: “user”, </w:t>
       </w:r>
       <w:r>
         <w:t>“Token”: token, “role”: role}}</w:t>
@@ -417,21 +200,14 @@
       <w:pPr>
         <w:pStyle w:val="Ttulo2"/>
       </w:pPr>
-      <w:proofErr w:type="spellStart"/>
       <w:r>
         <w:t>RegistroServlet</w:t>
       </w:r>
-      <w:proofErr w:type="spellEnd"/>
-    </w:p>
-    <w:p/>
-    <w:p>
-      <w:proofErr w:type="spellStart"/>
-      <w:r>
-        <w:t>Descripcion</w:t>
-      </w:r>
-      <w:proofErr w:type="spellEnd"/>
-      <w:r>
-        <w:t>:</w:t>
+    </w:p>
+    <w:p/>
+    <w:p>
+      <w:r>
+        <w:t>Descripcion:</w:t>
       </w:r>
     </w:p>
     <w:p>
@@ -440,14 +216,12 @@
       </w:r>
     </w:p>
     <w:p>
-      <w:proofErr w:type="spellStart"/>
       <w:r>
         <w:t>Parametro</w:t>
       </w:r>
       <w:r>
         <w:t>s</w:t>
       </w:r>
-      <w:proofErr w:type="spellEnd"/>
       <w:r>
         <w:t xml:space="preserve"> entrada:</w:t>
       </w:r>
@@ -457,103 +231,13 @@
         <w:t>{</w:t>
       </w:r>
       <w:r>
-        <w:t>“</w:t>
-      </w:r>
-      <w:proofErr w:type="spellStart"/>
-      <w:r>
-        <w:t>request</w:t>
-      </w:r>
-      <w:proofErr w:type="spellEnd"/>
-      <w:r>
-        <w:t>”: {“</w:t>
-      </w:r>
-      <w:proofErr w:type="spellStart"/>
-      <w:r>
-        <w:t>FirstName</w:t>
-      </w:r>
-      <w:proofErr w:type="spellEnd"/>
-      <w:r>
-        <w:t>”: “</w:t>
-      </w:r>
-      <w:proofErr w:type="spellStart"/>
-      <w:r>
-        <w:t>firstname</w:t>
-      </w:r>
-      <w:proofErr w:type="spellEnd"/>
-      <w:r>
-        <w:t>”, “</w:t>
-      </w:r>
-      <w:proofErr w:type="spellStart"/>
-      <w:r>
-        <w:t>LastName</w:t>
-      </w:r>
-      <w:proofErr w:type="spellEnd"/>
-      <w:r>
-        <w:t>”: “</w:t>
-      </w:r>
-      <w:proofErr w:type="spellStart"/>
-      <w:r>
-        <w:t>lastname</w:t>
-      </w:r>
-      <w:proofErr w:type="spellEnd"/>
-      <w:r>
-        <w:t>”,</w:t>
-      </w:r>
-      <w:r>
-        <w:t xml:space="preserve"> “</w:t>
-      </w:r>
-      <w:proofErr w:type="spellStart"/>
-      <w:r>
-        <w:t>Password</w:t>
-      </w:r>
-      <w:proofErr w:type="spellEnd"/>
-      <w:r>
-        <w:t>”: “</w:t>
-      </w:r>
-      <w:proofErr w:type="spellStart"/>
-      <w:r>
-        <w:t>password</w:t>
-      </w:r>
-      <w:proofErr w:type="spellEnd"/>
-      <w:proofErr w:type="gramStart"/>
-      <w:r>
-        <w:t>, ”</w:t>
-      </w:r>
-      <w:proofErr w:type="gramEnd"/>
-      <w:r>
-        <w:t xml:space="preserve"> “</w:t>
-      </w:r>
-      <w:proofErr w:type="spellStart"/>
-      <w:r>
-        <w:t>Dni</w:t>
-      </w:r>
-      <w:proofErr w:type="spellEnd"/>
-      <w:r>
-        <w:t>”: “</w:t>
-      </w:r>
-      <w:proofErr w:type="spellStart"/>
-      <w:r>
-        <w:t>dni</w:t>
-      </w:r>
-      <w:proofErr w:type="spellEnd"/>
-      <w:r>
-        <w:t>”, “</w:t>
-      </w:r>
-      <w:proofErr w:type="spellStart"/>
-      <w:r>
-        <w:t>user</w:t>
-      </w:r>
-      <w:proofErr w:type="spellEnd"/>
-      <w:r>
-        <w:t>”: “</w:t>
-      </w:r>
-      <w:proofErr w:type="spellStart"/>
-      <w:r>
-        <w:t>user</w:t>
-      </w:r>
-      <w:proofErr w:type="spellEnd"/>
-      <w:r>
-        <w:t>”}</w:t>
+        <w:t>“request”: {“FirstName”: “firstname”, “LastName”: “lastname”,</w:t>
+      </w:r>
+      <w:r>
+        <w:t xml:space="preserve"> “Password”: “password, ”</w:t>
+      </w:r>
+      <w:r>
+        <w:t xml:space="preserve"> “Dni”: “dni”, “user”: “user”}</w:t>
       </w:r>
       <w:r>
         <w:t>}</w:t>
@@ -578,82 +262,10 @@
     </w:p>
     <w:p>
       <w:r>
-        <w:t xml:space="preserve">Parámetros </w:t>
-      </w:r>
-      <w:proofErr w:type="gramStart"/>
-      <w:r>
-        <w:t>salida:</w:t>
-      </w:r>
-      <w:r>
-        <w:t>{</w:t>
-      </w:r>
-      <w:proofErr w:type="gramEnd"/>
-      <w:r>
-        <w:t>“status”: “ok”, “</w:t>
-      </w:r>
-      <w:proofErr w:type="spellStart"/>
-      <w:r>
-        <w:t>result</w:t>
-      </w:r>
-      <w:proofErr w:type="spellEnd"/>
-      <w:r>
-        <w:t>”: {“</w:t>
-      </w:r>
-      <w:proofErr w:type="spellStart"/>
-      <w:r>
-        <w:t>FirstName</w:t>
-      </w:r>
-      <w:proofErr w:type="spellEnd"/>
-      <w:r>
-        <w:t>”: “</w:t>
-      </w:r>
-      <w:proofErr w:type="spellStart"/>
-      <w:r>
-        <w:t>first_name</w:t>
-      </w:r>
-      <w:proofErr w:type="spellEnd"/>
-      <w:r>
-        <w:t>”, “</w:t>
-      </w:r>
-      <w:proofErr w:type="spellStart"/>
-      <w:r>
-        <w:t>LastName</w:t>
-      </w:r>
-      <w:proofErr w:type="spellEnd"/>
-      <w:r>
-        <w:t>”: “</w:t>
-      </w:r>
-      <w:proofErr w:type="spellStart"/>
-      <w:r>
-        <w:t>last_name</w:t>
-      </w:r>
-      <w:proofErr w:type="spellEnd"/>
-      <w:r>
-        <w:t>”, “Token”: token, “role”: “role”}, “</w:t>
-      </w:r>
-      <w:proofErr w:type="spellStart"/>
-      <w:r>
-        <w:t>session</w:t>
-      </w:r>
-      <w:proofErr w:type="spellEnd"/>
-      <w:r>
-        <w:t>”: {“</w:t>
-      </w:r>
-      <w:proofErr w:type="spellStart"/>
-      <w:r>
-        <w:t>user</w:t>
-      </w:r>
-      <w:proofErr w:type="spellEnd"/>
-      <w:r>
-        <w:t>”: “</w:t>
-      </w:r>
-      <w:proofErr w:type="spellStart"/>
-      <w:r>
-        <w:t>user</w:t>
-      </w:r>
-      <w:proofErr w:type="spellEnd"/>
-      <w:r>
-        <w:t>”, “Token”: token, “role”: role}}</w:t>
+        <w:t>Parámetros salida:</w:t>
+      </w:r>
+      <w:r>
+        <w:t>{“status”: “ok”, “result”: {“FirstName”: “first_name”, “LastName”: “last_name”, “Token”: token, “role”: “role”}, “session”: {“user”: “user”, “Token”: token, “role”: role}}</w:t>
       </w:r>
     </w:p>
     <w:p>
@@ -673,84 +285,12 @@
     </w:p>
     <w:p>
       <w:r>
-        <w:t>{“</w:t>
-      </w:r>
-      <w:proofErr w:type="gramStart"/>
-      <w:r>
-        <w:t>status</w:t>
-      </w:r>
-      <w:proofErr w:type="gramEnd"/>
-      <w:r>
-        <w:t>”: “ERROR”, “</w:t>
-      </w:r>
-      <w:proofErr w:type="spellStart"/>
-      <w:r>
-        <w:t>result</w:t>
-      </w:r>
-      <w:proofErr w:type="spellEnd"/>
-      <w:r>
-        <w:t>”: {“</w:t>
-      </w:r>
-      <w:proofErr w:type="spellStart"/>
-      <w:r>
-        <w:t>code</w:t>
-      </w:r>
-      <w:proofErr w:type="spellEnd"/>
-      <w:r>
-        <w:t>”: “</w:t>
-      </w:r>
-      <w:proofErr w:type="spellStart"/>
-      <w:r>
-        <w:t>code</w:t>
-      </w:r>
-      <w:proofErr w:type="spellEnd"/>
-      <w:r>
-        <w:t>”, “</w:t>
-      </w:r>
-      <w:proofErr w:type="spellStart"/>
-      <w:r>
-        <w:t>errormsg</w:t>
-      </w:r>
-      <w:proofErr w:type="spellEnd"/>
-      <w:r>
-        <w:t>”: “</w:t>
-      </w:r>
-      <w:proofErr w:type="spellStart"/>
-      <w:r>
-        <w:t>mensaje_error</w:t>
-      </w:r>
-      <w:proofErr w:type="spellEnd"/>
-      <w:r>
-        <w:t xml:space="preserve">”}, </w:t>
-      </w:r>
-    </w:p>
-    <w:p>
-      <w:r>
-        <w:t>“</w:t>
-      </w:r>
-      <w:proofErr w:type="spellStart"/>
-      <w:r>
-        <w:t>session</w:t>
-      </w:r>
-      <w:proofErr w:type="spellEnd"/>
-      <w:r>
-        <w:t>”: {“</w:t>
-      </w:r>
-      <w:proofErr w:type="spellStart"/>
-      <w:r>
-        <w:t>user</w:t>
-      </w:r>
-      <w:proofErr w:type="spellEnd"/>
-      <w:r>
-        <w:t>”: “</w:t>
-      </w:r>
-      <w:proofErr w:type="spellStart"/>
-      <w:r>
-        <w:t>user</w:t>
-      </w:r>
-      <w:proofErr w:type="spellEnd"/>
-      <w:r>
-        <w:t>”, “Token”: token, “role”: role}}</w:t>
+        <w:t xml:space="preserve">{“status”: “ERROR”, “result”: {“code”: “code”, “errormsg”: “mensaje_error”}, </w:t>
+      </w:r>
+    </w:p>
+    <w:p>
+      <w:r>
+        <w:t>“session”: {“user”: “user”, “Token”: token, “role”: role}}</w:t>
       </w:r>
     </w:p>
     <w:p/>
@@ -758,11 +298,9 @@
       <w:pPr>
         <w:pStyle w:val="Ttulo2"/>
       </w:pPr>
-      <w:proofErr w:type="spellStart"/>
       <w:r>
         <w:t>ListadoCursosServlet</w:t>
       </w:r>
-      <w:proofErr w:type="spellEnd"/>
     </w:p>
     <w:p/>
     <w:p>
@@ -778,15 +316,19 @@
     </w:p>
     <w:p>
       <w:r>
-        <w:t>{“</w:t>
-      </w:r>
-      <w:proofErr w:type="spellStart"/>
-      <w:r>
-        <w:t>request</w:t>
-      </w:r>
-      <w:proofErr w:type="spellEnd"/>
-      <w:r>
-        <w:t>”: {“profesor”: “profesor”}}</w:t>
+        <w:t>{“request”: {“profesor”: “profesor”}</w:t>
+      </w:r>
+      <w:r>
+        <w:t>,</w:t>
+      </w:r>
+      <w:r>
+        <w:t xml:space="preserve"> </w:t>
+      </w:r>
+      <w:r>
+        <w:t>{“Token”: ”token”}</w:t>
+      </w:r>
+      <w:r>
+        <w:t>}</w:t>
       </w:r>
     </w:p>
     <w:p>
@@ -811,85 +353,19 @@
     </w:p>
     <w:p>
       <w:r>
-        <w:t>{“</w:t>
-      </w:r>
-      <w:proofErr w:type="gramStart"/>
-      <w:r>
-        <w:t>status</w:t>
-      </w:r>
-      <w:proofErr w:type="gramEnd"/>
-      <w:r>
-        <w:t>”: “ok”, “</w:t>
-      </w:r>
-      <w:proofErr w:type="spellStart"/>
-      <w:r>
-        <w:t>result</w:t>
-      </w:r>
-      <w:proofErr w:type="spellEnd"/>
-      <w:r>
-        <w:t>”: {“</w:t>
-      </w:r>
-      <w:proofErr w:type="spellStart"/>
+        <w:t>{“status”: “ok”, “result”: {“</w:t>
+      </w:r>
       <w:r>
         <w:t>L</w:t>
       </w:r>
       <w:r>
-        <w:t>istCursos</w:t>
-      </w:r>
-      <w:proofErr w:type="spellEnd"/>
-      <w:r>
-        <w:t>”: “</w:t>
-      </w:r>
-      <w:proofErr w:type="spellStart"/>
-      <w:r>
-        <w:t>listCursos</w:t>
-      </w:r>
-      <w:proofErr w:type="spellEnd"/>
-      <w:r>
-        <w:t>”, “</w:t>
-      </w:r>
-      <w:proofErr w:type="spellStart"/>
+        <w:t>istCursos”: “listCursos”, “</w:t>
+      </w:r>
       <w:r>
         <w:t>L</w:t>
       </w:r>
       <w:r>
-        <w:t>istGrupos</w:t>
-      </w:r>
-      <w:proofErr w:type="spellEnd"/>
-      <w:r>
-        <w:t>”: “</w:t>
-      </w:r>
-      <w:proofErr w:type="spellStart"/>
-      <w:r>
-        <w:t>listGrupos</w:t>
-      </w:r>
-      <w:proofErr w:type="spellEnd"/>
-      <w:r>
-        <w:t>”}, “</w:t>
-      </w:r>
-      <w:proofErr w:type="spellStart"/>
-      <w:r>
-        <w:t>session</w:t>
-      </w:r>
-      <w:proofErr w:type="spellEnd"/>
-      <w:r>
-        <w:t>”: {“</w:t>
-      </w:r>
-      <w:proofErr w:type="spellStart"/>
-      <w:r>
-        <w:t>user</w:t>
-      </w:r>
-      <w:proofErr w:type="spellEnd"/>
-      <w:r>
-        <w:t>”: “</w:t>
-      </w:r>
-      <w:proofErr w:type="spellStart"/>
-      <w:r>
-        <w:t>user</w:t>
-      </w:r>
-      <w:proofErr w:type="spellEnd"/>
-      <w:r>
-        <w:t>”, “Token”: token, “role”: role}}</w:t>
+        <w:t>istGrupos”: “listGrupos”}, “session”: {“user”: “user”, “Token”: token, “role”: role}}</w:t>
       </w:r>
     </w:p>
     <w:p>
@@ -909,84 +385,12 @@
     </w:p>
     <w:p>
       <w:r>
-        <w:t>{“</w:t>
-      </w:r>
-      <w:proofErr w:type="gramStart"/>
-      <w:r>
-        <w:t>status</w:t>
-      </w:r>
-      <w:proofErr w:type="gramEnd"/>
-      <w:r>
-        <w:t>”: “ERROR”, “</w:t>
-      </w:r>
-      <w:proofErr w:type="spellStart"/>
-      <w:r>
-        <w:t>result</w:t>
-      </w:r>
-      <w:proofErr w:type="spellEnd"/>
-      <w:r>
-        <w:t>”: {“</w:t>
-      </w:r>
-      <w:proofErr w:type="spellStart"/>
-      <w:r>
-        <w:t>code</w:t>
-      </w:r>
-      <w:proofErr w:type="spellEnd"/>
-      <w:r>
-        <w:t>”: “</w:t>
-      </w:r>
-      <w:proofErr w:type="spellStart"/>
-      <w:r>
-        <w:t>code</w:t>
-      </w:r>
-      <w:proofErr w:type="spellEnd"/>
-      <w:r>
-        <w:t>”, “</w:t>
-      </w:r>
-      <w:proofErr w:type="spellStart"/>
-      <w:r>
-        <w:t>errormsg</w:t>
-      </w:r>
-      <w:proofErr w:type="spellEnd"/>
-      <w:r>
-        <w:t>”: “</w:t>
-      </w:r>
-      <w:proofErr w:type="spellStart"/>
-      <w:r>
-        <w:t>mensaje_error</w:t>
-      </w:r>
-      <w:proofErr w:type="spellEnd"/>
-      <w:r>
-        <w:t xml:space="preserve">”}, </w:t>
-      </w:r>
-    </w:p>
-    <w:p>
-      <w:r>
-        <w:t>“</w:t>
-      </w:r>
-      <w:proofErr w:type="spellStart"/>
-      <w:r>
-        <w:t>session</w:t>
-      </w:r>
-      <w:proofErr w:type="spellEnd"/>
-      <w:r>
-        <w:t>”: {“</w:t>
-      </w:r>
-      <w:proofErr w:type="spellStart"/>
-      <w:r>
-        <w:t>user</w:t>
-      </w:r>
-      <w:proofErr w:type="spellEnd"/>
-      <w:r>
-        <w:t>”: “</w:t>
-      </w:r>
-      <w:proofErr w:type="spellStart"/>
-      <w:r>
-        <w:t>user</w:t>
-      </w:r>
-      <w:proofErr w:type="spellEnd"/>
-      <w:r>
-        <w:t>”, “Token”: token, “role”: role}}</w:t>
+        <w:t xml:space="preserve">{“status”: “ERROR”, “result”: {“code”: “code”, “errormsg”: “mensaje_error”}, </w:t>
+      </w:r>
+    </w:p>
+    <w:p>
+      <w:r>
+        <w:t>“session”: {“user”: “user”, “Token”: token, “role”: role}}</w:t>
       </w:r>
     </w:p>
     <w:p>
@@ -998,11 +402,9 @@
       <w:pPr>
         <w:pStyle w:val="Ttulo2"/>
       </w:pPr>
-      <w:proofErr w:type="spellStart"/>
       <w:r>
         <w:t>ListadoAlumnosServlet</w:t>
       </w:r>
-      <w:proofErr w:type="spellEnd"/>
     </w:p>
     <w:p/>
     <w:p>
@@ -1018,15 +420,7 @@
     </w:p>
     <w:p>
       <w:r>
-        <w:t>{“</w:t>
-      </w:r>
-      <w:proofErr w:type="spellStart"/>
-      <w:r>
-        <w:t>request</w:t>
-      </w:r>
-      <w:proofErr w:type="spellEnd"/>
-      <w:r>
-        <w:t>”: {“</w:t>
+        <w:t>{“request”: {“</w:t>
       </w:r>
       <w:r>
         <w:t>G</w:t>
@@ -1038,7 +432,13 @@
         <w:t>C</w:t>
       </w:r>
       <w:r>
-        <w:t>urso”: “curso”}}</w:t>
+        <w:t>urso”: “curso”}</w:t>
+      </w:r>
+      <w:r>
+        <w:t>, {“Token”: ”token”}</w:t>
+      </w:r>
+      <w:r>
+        <w:t>}</w:t>
       </w:r>
     </w:p>
     <w:p>
@@ -1063,66 +463,19 @@
     </w:p>
     <w:p>
       <w:r>
-        <w:t>{“</w:t>
-      </w:r>
-      <w:proofErr w:type="gramStart"/>
-      <w:r>
-        <w:t>status</w:t>
-      </w:r>
-      <w:proofErr w:type="gramEnd"/>
-      <w:r>
-        <w:t>”: “ok”, “</w:t>
-      </w:r>
-      <w:proofErr w:type="spellStart"/>
-      <w:r>
-        <w:t>result</w:t>
-      </w:r>
-      <w:proofErr w:type="spellEnd"/>
-      <w:r>
-        <w:t>”: {“</w:t>
-      </w:r>
-      <w:proofErr w:type="spellStart"/>
+        <w:t>{“status”: “ok”, “result”: {“</w:t>
+      </w:r>
       <w:r>
         <w:t>ListAlumnos</w:t>
       </w:r>
-      <w:proofErr w:type="spellEnd"/>
-      <w:r>
-        <w:t>”: “</w:t>
-      </w:r>
-      <w:proofErr w:type="spellStart"/>
-      <w:r>
-        <w:t>list</w:t>
+      <w:r>
+        <w:t>”: “list</w:t>
       </w:r>
       <w:r>
         <w:t>alumnos</w:t>
       </w:r>
-      <w:proofErr w:type="spellEnd"/>
-      <w:r>
-        <w:t>”}, “</w:t>
-      </w:r>
-      <w:proofErr w:type="spellStart"/>
-      <w:r>
-        <w:t>session</w:t>
-      </w:r>
-      <w:proofErr w:type="spellEnd"/>
-      <w:r>
-        <w:t>”: {“</w:t>
-      </w:r>
-      <w:proofErr w:type="spellStart"/>
-      <w:r>
-        <w:t>user</w:t>
-      </w:r>
-      <w:proofErr w:type="spellEnd"/>
-      <w:r>
-        <w:t>”: “</w:t>
-      </w:r>
-      <w:proofErr w:type="spellStart"/>
-      <w:r>
-        <w:t>user</w:t>
-      </w:r>
-      <w:proofErr w:type="spellEnd"/>
-      <w:r>
-        <w:t>”, “Token”: token, “role”: role}}</w:t>
+      <w:r>
+        <w:t>”}, “session”: {“user”: “user”, “Token”: token, “role”: role}}</w:t>
       </w:r>
     </w:p>
     <w:p>
@@ -1143,84 +496,12 @@
     </w:p>
     <w:p>
       <w:r>
-        <w:t>{“</w:t>
-      </w:r>
-      <w:proofErr w:type="gramStart"/>
-      <w:r>
-        <w:t>status</w:t>
-      </w:r>
-      <w:proofErr w:type="gramEnd"/>
-      <w:r>
-        <w:t>”: “ERROR”, “</w:t>
-      </w:r>
-      <w:proofErr w:type="spellStart"/>
-      <w:r>
-        <w:t>result</w:t>
-      </w:r>
-      <w:proofErr w:type="spellEnd"/>
-      <w:r>
-        <w:t>”: {“</w:t>
-      </w:r>
-      <w:proofErr w:type="spellStart"/>
-      <w:r>
-        <w:t>code</w:t>
-      </w:r>
-      <w:proofErr w:type="spellEnd"/>
-      <w:r>
-        <w:t>”: “</w:t>
-      </w:r>
-      <w:proofErr w:type="spellStart"/>
-      <w:r>
-        <w:t>code</w:t>
-      </w:r>
-      <w:proofErr w:type="spellEnd"/>
-      <w:r>
-        <w:t>”, “</w:t>
-      </w:r>
-      <w:proofErr w:type="spellStart"/>
-      <w:r>
-        <w:t>errormsg</w:t>
-      </w:r>
-      <w:proofErr w:type="spellEnd"/>
-      <w:r>
-        <w:t>”: “</w:t>
-      </w:r>
-      <w:proofErr w:type="spellStart"/>
-      <w:r>
-        <w:t>mensaje_error</w:t>
-      </w:r>
-      <w:proofErr w:type="spellEnd"/>
-      <w:r>
-        <w:t xml:space="preserve">”}, </w:t>
-      </w:r>
-    </w:p>
-    <w:p>
-      <w:r>
-        <w:t>“</w:t>
-      </w:r>
-      <w:proofErr w:type="spellStart"/>
-      <w:r>
-        <w:t>session</w:t>
-      </w:r>
-      <w:proofErr w:type="spellEnd"/>
-      <w:r>
-        <w:t>”: {“</w:t>
-      </w:r>
-      <w:proofErr w:type="spellStart"/>
-      <w:r>
-        <w:t>user</w:t>
-      </w:r>
-      <w:proofErr w:type="spellEnd"/>
-      <w:r>
-        <w:t>”: “</w:t>
-      </w:r>
-      <w:proofErr w:type="spellStart"/>
-      <w:r>
-        <w:t>user</w:t>
-      </w:r>
-      <w:proofErr w:type="spellEnd"/>
-      <w:r>
-        <w:t>”, “Token”: token, “role”: role}}</w:t>
+        <w:t xml:space="preserve">{“status”: “ERROR”, “result”: {“code”: “code”, “errormsg”: “mensaje_error”}, </w:t>
+      </w:r>
+    </w:p>
+    <w:p>
+      <w:r>
+        <w:t>“session”: {“user”: “user”, “Token”: token, “role”: role}}</w:t>
       </w:r>
     </w:p>
     <w:p/>
@@ -1228,11 +509,9 @@
       <w:pPr>
         <w:pStyle w:val="Ttulo2"/>
       </w:pPr>
-      <w:proofErr w:type="spellStart"/>
       <w:r>
         <w:t>InformaciónAlumnoServlet</w:t>
       </w:r>
-      <w:proofErr w:type="spellEnd"/>
     </w:p>
     <w:p/>
     <w:p>
@@ -1248,45 +527,7 @@
     </w:p>
     <w:p>
       <w:r>
-        <w:t>{“</w:t>
-      </w:r>
-      <w:proofErr w:type="spellStart"/>
-      <w:r>
-        <w:t>request</w:t>
-      </w:r>
-      <w:proofErr w:type="spellEnd"/>
-      <w:r>
-        <w:t>”: {“</w:t>
-      </w:r>
-      <w:proofErr w:type="spellStart"/>
-      <w:r>
-        <w:t>idAlumno</w:t>
-      </w:r>
-      <w:proofErr w:type="spellEnd"/>
-      <w:r>
-        <w:t>”: “</w:t>
-      </w:r>
-      <w:proofErr w:type="spellStart"/>
-      <w:r>
-        <w:t>emailAlumno</w:t>
-      </w:r>
-      <w:proofErr w:type="spellEnd"/>
-      <w:r>
-        <w:t>”}, {“Curso”: “curso”</w:t>
-      </w:r>
-      <w:proofErr w:type="gramStart"/>
-      <w:r>
-        <w:t>}</w:t>
-      </w:r>
-      <w:r>
-        <w:t>,{</w:t>
-      </w:r>
-      <w:proofErr w:type="gramEnd"/>
-      <w:r>
-        <w:t>“Grupo”: “grupo”}</w:t>
-      </w:r>
-      <w:r>
-        <w:t>}</w:t>
+        <w:t>{“request”: {“idAlumno”: “emailAlumno”}, {“Curso”: “curso”},{“Grupo”: “grupo”}}</w:t>
       </w:r>
     </w:p>
     <w:p/>
@@ -1312,63 +553,7 @@
     </w:p>
     <w:p>
       <w:r>
-        <w:t>{“</w:t>
-      </w:r>
-      <w:proofErr w:type="gramStart"/>
-      <w:r>
-        <w:t>status</w:t>
-      </w:r>
-      <w:proofErr w:type="gramEnd"/>
-      <w:r>
-        <w:t>”: “ok”, “</w:t>
-      </w:r>
-      <w:proofErr w:type="spellStart"/>
-      <w:r>
-        <w:t>result</w:t>
-      </w:r>
-      <w:proofErr w:type="spellEnd"/>
-      <w:r>
-        <w:t>”: {“</w:t>
-      </w:r>
-      <w:proofErr w:type="spellStart"/>
-      <w:r>
-        <w:t>Informacion</w:t>
-      </w:r>
-      <w:proofErr w:type="spellEnd"/>
-      <w:r>
-        <w:t>”: “</w:t>
-      </w:r>
-      <w:proofErr w:type="spellStart"/>
-      <w:r>
-        <w:t>informacion</w:t>
-      </w:r>
-      <w:proofErr w:type="spellEnd"/>
-      <w:r>
-        <w:t>”}, “</w:t>
-      </w:r>
-      <w:proofErr w:type="spellStart"/>
-      <w:r>
-        <w:t>session</w:t>
-      </w:r>
-      <w:proofErr w:type="spellEnd"/>
-      <w:r>
-        <w:t>”: {“</w:t>
-      </w:r>
-      <w:proofErr w:type="spellStart"/>
-      <w:r>
-        <w:t>user</w:t>
-      </w:r>
-      <w:proofErr w:type="spellEnd"/>
-      <w:r>
-        <w:t>”: “</w:t>
-      </w:r>
-      <w:proofErr w:type="spellStart"/>
-      <w:r>
-        <w:t>user</w:t>
-      </w:r>
-      <w:proofErr w:type="spellEnd"/>
-      <w:r>
-        <w:t>”, “Token”: token, “role”: role}}</w:t>
+        <w:t>{“status”: “ok”, “result”: {“Informacion”: “informacion”}, “session”: {“user”: “user”, “Token”: token, “role”: role}}</w:t>
       </w:r>
     </w:p>
     <w:p>
@@ -1388,84 +573,12 @@
     </w:p>
     <w:p>
       <w:r>
-        <w:t>{“</w:t>
-      </w:r>
-      <w:proofErr w:type="gramStart"/>
-      <w:r>
-        <w:t>status</w:t>
-      </w:r>
-      <w:proofErr w:type="gramEnd"/>
-      <w:r>
-        <w:t>”: “ERROR”, “</w:t>
-      </w:r>
-      <w:proofErr w:type="spellStart"/>
-      <w:r>
-        <w:t>result</w:t>
-      </w:r>
-      <w:proofErr w:type="spellEnd"/>
-      <w:r>
-        <w:t>”: {“</w:t>
-      </w:r>
-      <w:proofErr w:type="spellStart"/>
-      <w:r>
-        <w:t>code</w:t>
-      </w:r>
-      <w:proofErr w:type="spellEnd"/>
-      <w:r>
-        <w:t>”: “</w:t>
-      </w:r>
-      <w:proofErr w:type="spellStart"/>
-      <w:r>
-        <w:t>code</w:t>
-      </w:r>
-      <w:proofErr w:type="spellEnd"/>
-      <w:r>
-        <w:t>”, “</w:t>
-      </w:r>
-      <w:proofErr w:type="spellStart"/>
-      <w:r>
-        <w:t>errormsg</w:t>
-      </w:r>
-      <w:proofErr w:type="spellEnd"/>
-      <w:r>
-        <w:t>”: “</w:t>
-      </w:r>
-      <w:proofErr w:type="spellStart"/>
-      <w:r>
-        <w:t>mensaje_error</w:t>
-      </w:r>
-      <w:proofErr w:type="spellEnd"/>
-      <w:r>
-        <w:t xml:space="preserve">”}, </w:t>
-      </w:r>
-    </w:p>
-    <w:p>
-      <w:r>
-        <w:t>“</w:t>
-      </w:r>
-      <w:proofErr w:type="spellStart"/>
-      <w:r>
-        <w:t>session</w:t>
-      </w:r>
-      <w:proofErr w:type="spellEnd"/>
-      <w:r>
-        <w:t>”: {“</w:t>
-      </w:r>
-      <w:proofErr w:type="spellStart"/>
-      <w:r>
-        <w:t>user</w:t>
-      </w:r>
-      <w:proofErr w:type="spellEnd"/>
-      <w:r>
-        <w:t>”: “</w:t>
-      </w:r>
-      <w:proofErr w:type="spellStart"/>
-      <w:r>
-        <w:t>user</w:t>
-      </w:r>
-      <w:proofErr w:type="spellEnd"/>
-      <w:r>
-        <w:t>”, “Token”: token, “role”: role}}</w:t>
+        <w:t xml:space="preserve">{“status”: “ERROR”, “result”: {“code”: “code”, “errormsg”: “mensaje_error”}, </w:t>
+      </w:r>
+    </w:p>
+    <w:p>
+      <w:r>
+        <w:t>“session”: {“user”: “user”, “Token”: token, “role”: role}}</w:t>
       </w:r>
     </w:p>
     <w:p/>

</xml_diff>